<commit_message>
Minutes modified, added Opis_systemu.docx
</commit_message>
<xml_diff>
--- a/docs/Minutes_001_12_03_23.docx
+++ b/docs/Minutes_001_12_03_23.docx
@@ -868,7 +868,16 @@
                 <w:szCs w:val="20"/>
                 <w:lang w:val="pl-PL"/>
               </w:rPr>
-              <w:t>– prowadzący zaakceptował proponowane przez zespół rozwiązanie technologiczne.</w:t>
+              <w:t>– prowadzący zaakceptował proponowane przez zespół rozwiązanie technologiczne</w:t>
+            </w:r>
+            <w:r>
+              <w:rPr>
+                <w:rFonts w:ascii="Arial" w:hAnsi="Arial" w:cs="Arial"/>
+                <w:sz w:val="20"/>
+                <w:szCs w:val="20"/>
+                <w:lang w:val="pl-PL"/>
+              </w:rPr>
+              <w:t xml:space="preserve"> (Spring, strona mobi na komórce zamiast aplikacji na androida)</w:t>
             </w:r>
           </w:p>
         </w:tc>
@@ -3560,8 +3569,9 @@
   </w:style>
   <w:style w:type="character" w:default="1" w:styleId="Domylnaczcionkaakapitu">
     <w:name w:val="Default Paragraph Font"/>
-    <w:uiPriority w:val="99"/>
+    <w:uiPriority w:val="1"/>
     <w:semiHidden/>
+    <w:unhideWhenUsed/>
   </w:style>
   <w:style w:type="table" w:default="1" w:styleId="Standardowy">
     <w:name w:val="Normal Table"/>
@@ -3591,6 +3601,7 @@
     <w:link w:val="TekstdymkaZnak"/>
     <w:uiPriority w:val="99"/>
     <w:semiHidden/>
+    <w:rsid w:val="0054099D"/>
     <w:pPr>
       <w:spacing w:after="0" w:line="240" w:lineRule="auto"/>
     </w:pPr>

</xml_diff>